<commit_message>
Solved #1: Corrected Resume
</commit_message>
<xml_diff>
--- a/siddharth_resume.docx
+++ b/siddharth_resume.docx
@@ -1641,29 +1641,7 @@
                 <w:szCs w:val="26"/>
               </w:rPr>
               <w:br/>
-              <w:t>Bachelor of Technology (</w:t>
-            </w:r>
-            <w:proofErr w:type="spellStart"/>
-            <w:proofErr w:type="gramStart"/>
-            <w:r>
-              <w:rPr>
-                <w:rFonts w:asciiTheme="minorHAnsi" w:hAnsiTheme="minorHAnsi"/>
-                <w:b/>
-                <w:sz w:val="24"/>
-                <w:szCs w:val="26"/>
-              </w:rPr>
-              <w:t>B.Tech</w:t>
-            </w:r>
-            <w:proofErr w:type="spellEnd"/>
-            <w:proofErr w:type="gramEnd"/>
-            <w:r>
-              <w:rPr>
-                <w:rFonts w:asciiTheme="minorHAnsi" w:hAnsiTheme="minorHAnsi"/>
-                <w:b/>
-                <w:sz w:val="24"/>
-                <w:szCs w:val="26"/>
-              </w:rPr>
-              <w:t>) – Computer Science and Engineering (CSE)</w:t>
+              <w:t>Bachelor of Technology (B.Tech) – Computer Science and Engineering (CSE)</w:t>
             </w:r>
             <w:r>
               <w:rPr>
@@ -1805,21 +1783,12 @@
               </w:rPr>
               <w:t xml:space="preserve">, </w:t>
             </w:r>
-            <w:proofErr w:type="spellStart"/>
             <w:r>
               <w:rPr>
                 <w:bCs/>
                 <w:lang w:val="en-IN"/>
               </w:rPr>
-              <w:t>TechCorp</w:t>
-            </w:r>
-            <w:proofErr w:type="spellEnd"/>
-            <w:r>
-              <w:rPr>
-                <w:bCs/>
-                <w:lang w:val="en-IN"/>
-              </w:rPr>
-              <w:t xml:space="preserve"> Solutions</w:t>
+              <w:t>TechCorp Solutions</w:t>
             </w:r>
             <w:r>
               <w:rPr>
@@ -1926,16 +1895,14 @@
               <w:rPr>
                 <w:rFonts w:eastAsiaTheme="majorEastAsia" w:cstheme="majorBidi"/>
               </w:rPr>
-              <w:t>, [</w:t>
+              <w:t>, [Tech</w:t>
             </w:r>
-            <w:proofErr w:type="spellStart"/>
             <w:r>
               <w:rPr>
                 <w:rFonts w:eastAsiaTheme="majorEastAsia" w:cstheme="majorBidi"/>
               </w:rPr>
-              <w:t>TechCorp</w:t>
+              <w:t>Corp</w:t>
             </w:r>
-            <w:proofErr w:type="spellEnd"/>
             <w:r>
               <w:rPr>
                 <w:rFonts w:eastAsiaTheme="majorEastAsia" w:cstheme="majorBidi"/>
@@ -1980,21 +1947,7 @@
               <w:rPr>
                 <w:rFonts w:eastAsiaTheme="majorEastAsia" w:cstheme="majorBidi"/>
               </w:rPr>
-              <w:t>, [</w:t>
-            </w:r>
-            <w:proofErr w:type="spellStart"/>
-            <w:r>
-              <w:rPr>
-                <w:rFonts w:eastAsiaTheme="majorEastAsia" w:cstheme="majorBidi"/>
-              </w:rPr>
-              <w:t>ByteCrafters</w:t>
-            </w:r>
-            <w:proofErr w:type="spellEnd"/>
-            <w:r>
-              <w:rPr>
-                <w:rFonts w:eastAsiaTheme="majorEastAsia" w:cstheme="majorBidi"/>
-              </w:rPr>
-              <w:t xml:space="preserve"> Ltd.]</w:t>
+              <w:t>, [ByteCrafters Ltd.]</w:t>
             </w:r>
           </w:p>
           <w:p/>
@@ -2715,6 +2668,7 @@
   <w:style w:type="character" w:default="1" w:styleId="DefaultParagraphFont">
     <w:name w:val="Default Paragraph Font"/>
     <w:uiPriority w:val="1"/>
+    <w:semiHidden/>
     <w:unhideWhenUsed/>
   </w:style>
   <w:style w:type="table" w:default="1" w:styleId="TableNormal">
@@ -3214,9 +3168,12 @@
   </w:compat>
   <w:rsids>
     <w:rsidRoot w:val="00807FF3"/>
+    <w:rsid w:val="00417554"/>
     <w:rsid w:val="004C7043"/>
     <w:rsid w:val="00613A5B"/>
+    <w:rsid w:val="006460E4"/>
     <w:rsid w:val="00807FF3"/>
+    <w:rsid w:val="00993432"/>
   </w:rsids>
   <m:mathPr>
     <m:mathFont m:val="Cambria Math"/>
@@ -3667,78 +3624,20 @@
     <w:semiHidden/>
     <w:unhideWhenUsed/>
   </w:style>
-  <w:style w:type="paragraph" w:customStyle="1" w:styleId="80E12A1E21EA431B8B1D086E9BDBC142">
-    <w:name w:val="80E12A1E21EA431B8B1D086E9BDBC142"/>
-  </w:style>
   <w:style w:type="paragraph" w:customStyle="1" w:styleId="FC2A87B1026F48F4BF1A5EDAE5A217BB">
     <w:name w:val="FC2A87B1026F48F4BF1A5EDAE5A217BB"/>
-  </w:style>
-  <w:style w:type="paragraph" w:customStyle="1" w:styleId="97FCA10DAB224268BD6AAEE254FDF6EF">
-    <w:name w:val="97FCA10DAB224268BD6AAEE254FDF6EF"/>
-  </w:style>
-  <w:style w:type="paragraph" w:customStyle="1" w:styleId="A31F1CDBD29D48868631E2112BCB546C">
-    <w:name w:val="A31F1CDBD29D48868631E2112BCB546C"/>
   </w:style>
   <w:style w:type="paragraph" w:customStyle="1" w:styleId="4D1A431E99E9412DB4059F4B12C4556E">
     <w:name w:val="4D1A431E99E9412DB4059F4B12C4556E"/>
   </w:style>
-  <w:style w:type="paragraph" w:customStyle="1" w:styleId="FEE688117B0E422189281C7E6E45FA6B">
-    <w:name w:val="FEE688117B0E422189281C7E6E45FA6B"/>
-  </w:style>
-  <w:style w:type="paragraph" w:customStyle="1" w:styleId="889E43A265E7400DB7D2A6923F60CDD0">
-    <w:name w:val="889E43A265E7400DB7D2A6923F60CDD0"/>
-  </w:style>
-  <w:style w:type="paragraph" w:customStyle="1" w:styleId="8047916D444244D6BA21B0C5DAC0F774">
-    <w:name w:val="8047916D444244D6BA21B0C5DAC0F774"/>
-  </w:style>
-  <w:style w:type="paragraph" w:customStyle="1" w:styleId="9B37F57C6A4C4A1EA606C7EF22B005DD">
-    <w:name w:val="9B37F57C6A4C4A1EA606C7EF22B005DD"/>
-  </w:style>
-  <w:style w:type="paragraph" w:customStyle="1" w:styleId="E17803A4A60A43748F7690F88F3324FE">
-    <w:name w:val="E17803A4A60A43748F7690F88F3324FE"/>
-  </w:style>
   <w:style w:type="paragraph" w:customStyle="1" w:styleId="31CE40C657B44BA4BB5DB97BE0537CF9">
     <w:name w:val="31CE40C657B44BA4BB5DB97BE0537CF9"/>
-  </w:style>
-  <w:style w:type="paragraph" w:customStyle="1" w:styleId="92BA0840A9844E7F836F1817C37166AB">
-    <w:name w:val="92BA0840A9844E7F836F1817C37166AB"/>
-  </w:style>
-  <w:style w:type="paragraph" w:customStyle="1" w:styleId="A72AB6BE7B7E442DAD2DB52FE15DB1C9">
-    <w:name w:val="A72AB6BE7B7E442DAD2DB52FE15DB1C9"/>
   </w:style>
   <w:style w:type="paragraph" w:customStyle="1" w:styleId="039773CF78724A738818044AE67B80DA">
     <w:name w:val="039773CF78724A738818044AE67B80DA"/>
   </w:style>
   <w:style w:type="paragraph" w:customStyle="1" w:styleId="D88C97443F394A3FB8A88933670B7715">
     <w:name w:val="D88C97443F394A3FB8A88933670B7715"/>
-  </w:style>
-  <w:style w:type="paragraph" w:customStyle="1" w:styleId="2D96A2D46EF5453B8C2D2041D0C38980">
-    <w:name w:val="2D96A2D46EF5453B8C2D2041D0C38980"/>
-  </w:style>
-  <w:style w:type="paragraph" w:customStyle="1" w:styleId="A7AD38482C5D46AAA9CAAFAE58C9AE63">
-    <w:name w:val="A7AD38482C5D46AAA9CAAFAE58C9AE63"/>
-  </w:style>
-  <w:style w:type="paragraph" w:customStyle="1" w:styleId="4686633C3F524A46927799716ECA03E0">
-    <w:name w:val="4686633C3F524A46927799716ECA03E0"/>
-  </w:style>
-  <w:style w:type="paragraph" w:customStyle="1" w:styleId="83D4F38CF2C7418589341B18FD45C9C3">
-    <w:name w:val="83D4F38CF2C7418589341B18FD45C9C3"/>
-  </w:style>
-  <w:style w:type="paragraph" w:customStyle="1" w:styleId="4D6B9AC1B4FF445384C7214C2304356B">
-    <w:name w:val="4D6B9AC1B4FF445384C7214C2304356B"/>
-  </w:style>
-  <w:style w:type="paragraph" w:customStyle="1" w:styleId="ADAF55F5A7C84570BED12B1492D375D8">
-    <w:name w:val="ADAF55F5A7C84570BED12B1492D375D8"/>
-  </w:style>
-  <w:style w:type="paragraph" w:customStyle="1" w:styleId="82BDE211E7BB421DAC132EED4BEB3658">
-    <w:name w:val="82BDE211E7BB421DAC132EED4BEB3658"/>
-  </w:style>
-  <w:style w:type="paragraph" w:customStyle="1" w:styleId="7FA5404E5B4B4F7096C0F6534EB2CC57">
-    <w:name w:val="7FA5404E5B4B4F7096C0F6534EB2CC57"/>
-  </w:style>
-  <w:style w:type="paragraph" w:customStyle="1" w:styleId="7B45D27CD9534DCC821CC8746004FE62">
-    <w:name w:val="7B45D27CD9534DCC821CC8746004FE62"/>
-    <w:rsid w:val="00807FF3"/>
   </w:style>
   <w:style w:type="paragraph" w:customStyle="1" w:styleId="54CB428C2F6C4DCD8B3EE310B78C013F">
     <w:name w:val="54CB428C2F6C4DCD8B3EE310B78C013F"/>
@@ -3967,15 +3866,6 @@
 </file>
 
 <file path=customXml/item2.xml><?xml version="1.0" encoding="utf-8"?>
-<?mso-contentType ?>
-<FormTemplates xmlns="http://schemas.microsoft.com/sharepoint/v3/contenttype/forms">
-  <Display>DocumentLibraryForm</Display>
-  <Edit>DocumentLibraryForm</Edit>
-  <New>DocumentLibraryForm</New>
-</FormTemplates>
-</file>
-
-<file path=customXml/item3.xml><?xml version="1.0" encoding="utf-8"?>
 <ct:contentTypeSchema xmlns:ct="http://schemas.microsoft.com/office/2006/metadata/contentType" xmlns:ma="http://schemas.microsoft.com/office/2006/metadata/properties/metaAttributes" ct:_="" ma:_="" ma:contentTypeName="Document" ma:contentTypeID="0x01010079F111ED35F8CC479449609E8A0923A6" ma:contentTypeVersion="26" ma:contentTypeDescription="Create a new document." ma:contentTypeScope="" ma:versionID="ac37c1753acd5e330d2062ccec26ea66">
   <xsd:schema xmlns:xsd="http://www.w3.org/2001/XMLSchema" xmlns:xs="http://www.w3.org/2001/XMLSchema" xmlns:p="http://schemas.microsoft.com/office/2006/metadata/properties" xmlns:ns1="http://schemas.microsoft.com/sharepoint/v3" xmlns:ns2="71af3243-3dd4-4a8d-8c0d-dd76da1f02a5" xmlns:ns3="16c05727-aa75-4e4a-9b5f-8a80a1165891" xmlns:ns4="230e9df3-be65-4c73-a93b-d1236ebd677e" targetNamespace="http://schemas.microsoft.com/office/2006/metadata/properties" ma:root="true" ma:fieldsID="3b340c7101c92c5120abd06486f94548" ns1:_="" ns2:_="" ns3:_="" ns4:_="">
     <xsd:import namespace="http://schemas.microsoft.com/sharepoint/v3"/>
@@ -4275,6 +4165,15 @@
 </ct:contentTypeSchema>
 </file>
 
+<file path=customXml/item3.xml><?xml version="1.0" encoding="utf-8"?>
+<?mso-contentType ?>
+<FormTemplates xmlns="http://schemas.microsoft.com/sharepoint/v3/contenttype/forms">
+  <Display>DocumentLibraryForm</Display>
+  <Edit>DocumentLibraryForm</Edit>
+  <New>DocumentLibraryForm</New>
+</FormTemplates>
+</file>
+
 <file path=customXml/item4.xml><?xml version="1.0" encoding="utf-8"?>
 <p:properties xmlns:p="http://schemas.microsoft.com/office/2006/metadata/properties" xmlns:xsi="http://www.w3.org/2001/XMLSchema-instance" xmlns:pc="http://schemas.microsoft.com/office/infopath/2007/PartnerControls">
   <documentManagement>
@@ -4304,14 +4203,6 @@
 </file>
 
 <file path=customXml/itemProps2.xml><?xml version="1.0" encoding="utf-8"?>
-<ds:datastoreItem xmlns:ds="http://schemas.openxmlformats.org/officeDocument/2006/customXml" ds:itemID="{BD1C44F4-9FDE-4327-A886-EBC66291A1C0}">
-  <ds:schemaRefs>
-    <ds:schemaRef ds:uri="http://schemas.microsoft.com/sharepoint/v3/contenttype/forms"/>
-  </ds:schemaRefs>
-</ds:datastoreItem>
-</file>
-
-<file path=customXml/itemProps3.xml><?xml version="1.0" encoding="utf-8"?>
 <ds:datastoreItem xmlns:ds="http://schemas.openxmlformats.org/officeDocument/2006/customXml" ds:itemID="{760A0A15-23CA-4260-92F8-1F18CFAC7BB3}">
   <ds:schemaRefs>
     <ds:schemaRef ds:uri="http://schemas.microsoft.com/office/2006/metadata/contentType"/>
@@ -4332,6 +4223,14 @@
 </ds:datastoreItem>
 </file>
 
+<file path=customXml/itemProps3.xml><?xml version="1.0" encoding="utf-8"?>
+<ds:datastoreItem xmlns:ds="http://schemas.openxmlformats.org/officeDocument/2006/customXml" ds:itemID="{BD1C44F4-9FDE-4327-A886-EBC66291A1C0}">
+  <ds:schemaRefs>
+    <ds:schemaRef ds:uri="http://schemas.microsoft.com/sharepoint/v3/contenttype/forms"/>
+  </ds:schemaRefs>
+</ds:datastoreItem>
+</file>
+
 <file path=customXml/itemProps4.xml><?xml version="1.0" encoding="utf-8"?>
 <ds:datastoreItem xmlns:ds="http://schemas.openxmlformats.org/officeDocument/2006/customXml" ds:itemID="{A2D1B205-720D-4B9F-AD64-E137FAE6F0AB}">
   <ds:schemaRefs>

</xml_diff>

<commit_message>
Fix #1: Corrected Resume
</commit_message>
<xml_diff>
--- a/siddharth_resume.docx
+++ b/siddharth_resume.docx
@@ -1795,7 +1795,13 @@
                 <w:lang w:val="en-IN"/>
               </w:rPr>
               <w:br/>
-              <w:t>Month 20XX – Present</w:t>
+              <w:t>Month 20XX – Presen</w:t>
+            </w:r>
+            <w:r>
+              <w:rPr>
+                <w:lang w:val="en-IN"/>
+              </w:rPr>
+              <w:t>t</w:t>
             </w:r>
           </w:p>
           <w:p>
@@ -3168,12 +3174,14 @@
   </w:compat>
   <w:rsids>
     <w:rsidRoot w:val="00807FF3"/>
+    <w:rsid w:val="002E55FF"/>
     <w:rsid w:val="00417554"/>
     <w:rsid w:val="004C7043"/>
     <w:rsid w:val="00613A5B"/>
     <w:rsid w:val="006460E4"/>
     <w:rsid w:val="00807FF3"/>
     <w:rsid w:val="00993432"/>
+    <w:rsid w:val="00C81753"/>
   </w:rsids>
   <m:mathPr>
     <m:mathFont m:val="Cambria Math"/>
@@ -3866,6 +3874,15 @@
 </file>
 
 <file path=customXml/item2.xml><?xml version="1.0" encoding="utf-8"?>
+<?mso-contentType ?>
+<FormTemplates xmlns="http://schemas.microsoft.com/sharepoint/v3/contenttype/forms">
+  <Display>DocumentLibraryForm</Display>
+  <Edit>DocumentLibraryForm</Edit>
+  <New>DocumentLibraryForm</New>
+</FormTemplates>
+</file>
+
+<file path=customXml/item3.xml><?xml version="1.0" encoding="utf-8"?>
 <ct:contentTypeSchema xmlns:ct="http://schemas.microsoft.com/office/2006/metadata/contentType" xmlns:ma="http://schemas.microsoft.com/office/2006/metadata/properties/metaAttributes" ct:_="" ma:_="" ma:contentTypeName="Document" ma:contentTypeID="0x01010079F111ED35F8CC479449609E8A0923A6" ma:contentTypeVersion="26" ma:contentTypeDescription="Create a new document." ma:contentTypeScope="" ma:versionID="ac37c1753acd5e330d2062ccec26ea66">
   <xsd:schema xmlns:xsd="http://www.w3.org/2001/XMLSchema" xmlns:xs="http://www.w3.org/2001/XMLSchema" xmlns:p="http://schemas.microsoft.com/office/2006/metadata/properties" xmlns:ns1="http://schemas.microsoft.com/sharepoint/v3" xmlns:ns2="71af3243-3dd4-4a8d-8c0d-dd76da1f02a5" xmlns:ns3="16c05727-aa75-4e4a-9b5f-8a80a1165891" xmlns:ns4="230e9df3-be65-4c73-a93b-d1236ebd677e" targetNamespace="http://schemas.microsoft.com/office/2006/metadata/properties" ma:root="true" ma:fieldsID="3b340c7101c92c5120abd06486f94548" ns1:_="" ns2:_="" ns3:_="" ns4:_="">
     <xsd:import namespace="http://schemas.microsoft.com/sharepoint/v3"/>
@@ -4165,15 +4182,6 @@
 </ct:contentTypeSchema>
 </file>
 
-<file path=customXml/item3.xml><?xml version="1.0" encoding="utf-8"?>
-<?mso-contentType ?>
-<FormTemplates xmlns="http://schemas.microsoft.com/sharepoint/v3/contenttype/forms">
-  <Display>DocumentLibraryForm</Display>
-  <Edit>DocumentLibraryForm</Edit>
-  <New>DocumentLibraryForm</New>
-</FormTemplates>
-</file>
-
 <file path=customXml/item4.xml><?xml version="1.0" encoding="utf-8"?>
 <p:properties xmlns:p="http://schemas.microsoft.com/office/2006/metadata/properties" xmlns:xsi="http://www.w3.org/2001/XMLSchema-instance" xmlns:pc="http://schemas.microsoft.com/office/infopath/2007/PartnerControls">
   <documentManagement>
@@ -4203,6 +4211,14 @@
 </file>
 
 <file path=customXml/itemProps2.xml><?xml version="1.0" encoding="utf-8"?>
+<ds:datastoreItem xmlns:ds="http://schemas.openxmlformats.org/officeDocument/2006/customXml" ds:itemID="{BD1C44F4-9FDE-4327-A886-EBC66291A1C0}">
+  <ds:schemaRefs>
+    <ds:schemaRef ds:uri="http://schemas.microsoft.com/sharepoint/v3/contenttype/forms"/>
+  </ds:schemaRefs>
+</ds:datastoreItem>
+</file>
+
+<file path=customXml/itemProps3.xml><?xml version="1.0" encoding="utf-8"?>
 <ds:datastoreItem xmlns:ds="http://schemas.openxmlformats.org/officeDocument/2006/customXml" ds:itemID="{760A0A15-23CA-4260-92F8-1F18CFAC7BB3}">
   <ds:schemaRefs>
     <ds:schemaRef ds:uri="http://schemas.microsoft.com/office/2006/metadata/contentType"/>
@@ -4223,14 +4239,6 @@
 </ds:datastoreItem>
 </file>
 
-<file path=customXml/itemProps3.xml><?xml version="1.0" encoding="utf-8"?>
-<ds:datastoreItem xmlns:ds="http://schemas.openxmlformats.org/officeDocument/2006/customXml" ds:itemID="{BD1C44F4-9FDE-4327-A886-EBC66291A1C0}">
-  <ds:schemaRefs>
-    <ds:schemaRef ds:uri="http://schemas.microsoft.com/sharepoint/v3/contenttype/forms"/>
-  </ds:schemaRefs>
-</ds:datastoreItem>
-</file>
-
 <file path=customXml/itemProps4.xml><?xml version="1.0" encoding="utf-8"?>
 <ds:datastoreItem xmlns:ds="http://schemas.openxmlformats.org/officeDocument/2006/customXml" ds:itemID="{A2D1B205-720D-4B9F-AD64-E137FAE6F0AB}">
   <ds:schemaRefs>

</xml_diff>